<commit_message>
Add: New Membership Form
</commit_message>
<xml_diff>
--- a/assets/2025.26MembershipForm_YOUR NAME_.docx
+++ b/assets/2025.26MembershipForm_YOUR NAME_.docx
@@ -1,6 +1,6 @@
 
 <file path=word/document.xml><?xml version="1.0" encoding="utf-8"?>
-<w:document xmlns:wpc="http://schemas.microsoft.com/office/word/2010/wordprocessingCanvas" xmlns:mc="http://schemas.openxmlformats.org/markup-compatibility/2006" xmlns:o="urn:schemas-microsoft-com:office:office" xmlns:r="http://schemas.openxmlformats.org/officeDocument/2006/relationships" xmlns:m="http://schemas.openxmlformats.org/officeDocument/2006/math" xmlns:v="urn:schemas-microsoft-com:vml" xmlns:wp14="http://schemas.microsoft.com/office/word/2010/wordprocessingDrawing" xmlns:wp="http://schemas.openxmlformats.org/drawingml/2006/wordprocessingDrawing" xmlns:w10="urn:schemas-microsoft-com:office:word" xmlns:w="http://schemas.openxmlformats.org/wordprocessingml/2006/main" xmlns:w14="http://schemas.microsoft.com/office/word/2010/wordml" xmlns:w15="http://schemas.microsoft.com/office/word/2012/wordml" xmlns:wpg="http://schemas.microsoft.com/office/word/2010/wordprocessingGroup" xmlns:wpi="http://schemas.microsoft.com/office/word/2010/wordprocessingInk" xmlns:wne="http://schemas.microsoft.com/office/word/2006/wordml" xmlns:wps="http://schemas.microsoft.com/office/word/2010/wordprocessingShape" mc:Ignorable="w14 w15 wp14">
+<w:document xmlns:wpc="http://schemas.microsoft.com/office/word/2010/wordprocessingCanvas" xmlns:cx="http://schemas.microsoft.com/office/drawing/2014/chartex" xmlns:cx1="http://schemas.microsoft.com/office/drawing/2015/9/8/chartex" xmlns:cx2="http://schemas.microsoft.com/office/drawing/2015/10/21/chartex" xmlns:cx3="http://schemas.microsoft.com/office/drawing/2016/5/9/chartex" xmlns:cx4="http://schemas.microsoft.com/office/drawing/2016/5/10/chartex" xmlns:cx5="http://schemas.microsoft.com/office/drawing/2016/5/11/chartex" xmlns:cx6="http://schemas.microsoft.com/office/drawing/2016/5/12/chartex" xmlns:cx7="http://schemas.microsoft.com/office/drawing/2016/5/13/chartex" xmlns:cx8="http://schemas.microsoft.com/office/drawing/2016/5/14/chartex" xmlns:mc="http://schemas.openxmlformats.org/markup-compatibility/2006" xmlns:aink="http://schemas.microsoft.com/office/drawing/2016/ink" xmlns:am3d="http://schemas.microsoft.com/office/drawing/2017/model3d" xmlns:o="urn:schemas-microsoft-com:office:office" xmlns:oel="http://schemas.microsoft.com/office/2019/extlst" xmlns:r="http://schemas.openxmlformats.org/officeDocument/2006/relationships" xmlns:m="http://schemas.openxmlformats.org/officeDocument/2006/math" xmlns:v="urn:schemas-microsoft-com:vml" xmlns:wp14="http://schemas.microsoft.com/office/word/2010/wordprocessingDrawing" xmlns:wp="http://schemas.openxmlformats.org/drawingml/2006/wordprocessingDrawing" xmlns:w10="urn:schemas-microsoft-com:office:word" xmlns:w="http://schemas.openxmlformats.org/wordprocessingml/2006/main" xmlns:w14="http://schemas.microsoft.com/office/word/2010/wordml" xmlns:w15="http://schemas.microsoft.com/office/word/2012/wordml" xmlns:w16cex="http://schemas.microsoft.com/office/word/2018/wordml/cex" xmlns:w16cid="http://schemas.microsoft.com/office/word/2016/wordml/cid" xmlns:w16="http://schemas.microsoft.com/office/word/2018/wordml" xmlns:w16du="http://schemas.microsoft.com/office/word/2023/wordml/word16du" xmlns:w16sdtdh="http://schemas.microsoft.com/office/word/2020/wordml/sdtdatahash" xmlns:w16se="http://schemas.microsoft.com/office/word/2015/wordml/symex" xmlns:wpg="http://schemas.microsoft.com/office/word/2010/wordprocessingGroup" xmlns:wpi="http://schemas.microsoft.com/office/word/2010/wordprocessingInk" xmlns:wne="http://schemas.microsoft.com/office/word/2006/wordml" xmlns:wps="http://schemas.microsoft.com/office/word/2010/wordprocessingShape" mc:Ignorable="w14 w15 w16se w16cid w16 w16cex w16sdtdh w16du wp14">
   <w:body>
     <w:p>
       <w:pPr>
@@ -105,7 +105,7 @@
           <w:lang w:eastAsia="en-AU"/>
         </w:rPr>
         <w:drawing>
-          <wp:inline distT="0" distB="0" distL="0" distR="0">
+          <wp:inline distT="0" distB="0" distL="0" distR="0" wp14:anchorId="532B17F9" wp14:editId="374383E0">
             <wp:extent cx="990600" cy="988964"/>
             <wp:effectExtent l="0" t="0" r="0" b="1905"/>
             <wp:docPr id="9" name="Picture 9"/>
@@ -161,7 +161,7 @@
           <w:lang w:eastAsia="en-AU"/>
         </w:rPr>
         <w:drawing>
-          <wp:inline distT="0" distB="0" distL="0" distR="0" wp14:anchorId="137345DB" wp14:editId="484BAF23">
+          <wp:inline distT="0" distB="0" distL="0" distR="0" wp14:anchorId="3426E8BD" wp14:editId="53BB759F">
             <wp:extent cx="1106552" cy="981075"/>
             <wp:effectExtent l="0" t="0" r="0" b="0"/>
             <wp:docPr id="3" name="Picture 3"/>
@@ -211,10 +211,9 @@
         <w:jc w:val="center"/>
         <w:rPr>
           <w:rFonts w:ascii="Acme" w:hAnsi="Acme"/>
-          <w:b w:val="0"/>
-          <w:color w:val="365F91" w:themeColor="accent1" w:themeShade="BF"/>
-          <w:sz w:val="24"/>
-          <w:szCs w:val="20"/>
+          <w:color w:val="365F91" w:themeColor="accent1" w:themeShade="BF"/>
+          <w:sz w:val="40"/>
+          <w:szCs w:val="40"/>
         </w:rPr>
       </w:pPr>
       <w:r>
@@ -294,6 +293,7 @@
         </w:rPr>
         <w:t>/26</w:t>
       </w:r>
+      <w:proofErr w:type="gramStart"/>
       <w:r>
         <w:rPr>
           <w:rFonts w:ascii="Acme" w:hAnsi="Acme"/>
@@ -321,6 +321,7 @@
         </w:rPr>
         <w:t>(</w:t>
       </w:r>
+      <w:proofErr w:type="gramEnd"/>
       <w:r>
         <w:rPr>
           <w:rFonts w:ascii="Acme" w:hAnsi="Acme"/>
@@ -342,6 +343,7 @@
       </w:r>
       <w:r>
         <w:rPr>
+          <w:rFonts w:ascii="Acme" w:hAnsi="Acme"/>
           <w:color w:val="365F91" w:themeColor="accent1" w:themeShade="BF"/>
           <w:sz w:val="28"/>
           <w:szCs w:val="32"/>
@@ -355,7 +357,89 @@
           <w:sz w:val="28"/>
           <w:szCs w:val="32"/>
         </w:rPr>
-        <w:t xml:space="preserve">please </w:t>
+        <w:br/>
+      </w:r>
+      <w:r>
+        <w:rPr>
+          <w:rFonts w:ascii="Acme" w:hAnsi="Acme"/>
+          <w:color w:val="365F91" w:themeColor="accent1" w:themeShade="BF"/>
+          <w:sz w:val="38"/>
+          <w:szCs w:val="36"/>
+          <w:u w:val="single"/>
+        </w:rPr>
+        <w:t>THINGS TO CHECK BEFORE YOU EMAIL THIS FORM</w:t>
+      </w:r>
+      <w:r>
+        <w:rPr>
+          <w:rFonts w:ascii="Acme" w:hAnsi="Acme"/>
+          <w:color w:val="365F91" w:themeColor="accent1" w:themeShade="BF"/>
+          <w:sz w:val="40"/>
+          <w:szCs w:val="40"/>
+        </w:rPr>
+        <w:br/>
+      </w:r>
+      <w:r>
+        <w:rPr>
+          <w:rFonts w:ascii="Acme" w:hAnsi="Acme"/>
+          <w:color w:val="365F91" w:themeColor="accent1" w:themeShade="BF"/>
+          <w:sz w:val="38"/>
+          <w:szCs w:val="36"/>
+        </w:rPr>
+        <w:t>1. Have you changed the file name?</w:t>
+      </w:r>
+      <w:r>
+        <w:rPr>
+          <w:rFonts w:ascii="Acme" w:hAnsi="Acme"/>
+          <w:color w:val="365F91" w:themeColor="accent1" w:themeShade="BF"/>
+          <w:sz w:val="38"/>
+          <w:szCs w:val="36"/>
+        </w:rPr>
+        <w:br/>
+        <w:t>2. Have you cc’d the TWO club email addresses?</w:t>
+      </w:r>
+      <w:r>
+        <w:rPr>
+          <w:rFonts w:ascii="Acme" w:hAnsi="Acme"/>
+          <w:color w:val="365F91" w:themeColor="accent1" w:themeShade="BF"/>
+          <w:sz w:val="38"/>
+          <w:szCs w:val="36"/>
+        </w:rPr>
+        <w:br/>
+        <w:t>3. Have you paid the correct amount?</w:t>
+      </w:r>
+      <w:r>
+        <w:rPr>
+          <w:color w:val="365F91" w:themeColor="accent1" w:themeShade="BF"/>
+          <w:sz w:val="28"/>
+          <w:szCs w:val="32"/>
+        </w:rPr>
+        <w:br/>
+      </w:r>
+      <w:r>
+        <w:rPr>
+          <w:color w:val="365F91" w:themeColor="accent1" w:themeShade="BF"/>
+          <w:sz w:val="28"/>
+          <w:szCs w:val="32"/>
+        </w:rPr>
+        <w:br/>
+      </w:r>
+      <w:r>
+        <w:rPr>
+          <w:rFonts w:ascii="Acme" w:hAnsi="Acme"/>
+          <w:color w:val="365F91" w:themeColor="accent1" w:themeShade="BF"/>
+          <w:sz w:val="28"/>
+          <w:szCs w:val="32"/>
+        </w:rPr>
+        <w:t>P</w:t>
+      </w:r>
+      <w:r>
+        <w:rPr>
+          <w:rFonts w:ascii="Acme" w:hAnsi="Acme"/>
+          <w:color w:val="365F91" w:themeColor="accent1" w:themeShade="BF"/>
+          <w:sz w:val="28"/>
+          <w:szCs w:val="32"/>
+        </w:rPr>
+        <w:t xml:space="preserve">lease </w:t>
       </w:r>
       <w:r>
         <w:rPr>
@@ -573,20 +657,18 @@
           <w:highlight w:val="cyan"/>
         </w:rPr>
         <w:br/>
-        <w:t xml:space="preserve">Then, send in a </w:t>
+        <w:t xml:space="preserve">send </w:t>
       </w:r>
       <w:r>
         <w:rPr>
           <w:rFonts w:ascii="Acme" w:hAnsi="Acme"/>
           <w:b w:val="0"/>
           <w:i/>
-          <w:color w:val="FF0000"/>
           <w:sz w:val="36"/>
           <w:szCs w:val="36"/>
           <w:highlight w:val="cyan"/>
-          <w:u w:val="single"/>
-        </w:rPr>
-        <w:t>NEW</w:t>
+        </w:rPr>
+        <w:t>an</w:t>
       </w:r>
       <w:r>
         <w:rPr>
@@ -608,29 +690,7 @@
           <w:szCs w:val="36"/>
           <w:highlight w:val="cyan"/>
         </w:rPr>
-        <w:t xml:space="preserve">email </w:t>
-      </w:r>
-      <w:r>
-        <w:rPr>
-          <w:rFonts w:ascii="Acme" w:hAnsi="Acme"/>
-          <w:b w:val="0"/>
-          <w:i/>
-          <w:sz w:val="36"/>
-          <w:szCs w:val="36"/>
-          <w:highlight w:val="cyan"/>
-        </w:rPr>
-        <w:t xml:space="preserve">(not an existing thread) </w:t>
-      </w:r>
-      <w:r>
-        <w:rPr>
-          <w:rFonts w:ascii="Acme" w:hAnsi="Acme"/>
-          <w:b w:val="0"/>
-          <w:i/>
-          <w:sz w:val="36"/>
-          <w:szCs w:val="36"/>
-          <w:highlight w:val="cyan"/>
-        </w:rPr>
-        <w:t>to</w:t>
+        <w:t>email to</w:t>
       </w:r>
       <w:r>
         <w:rPr>
@@ -745,7 +805,7 @@
           <w:szCs w:val="36"/>
           <w:highlight w:val="cyan"/>
         </w:rPr>
-        <w:t xml:space="preserve">  </w:t>
+        <w:t xml:space="preserve"> </w:t>
       </w:r>
       <w:r>
         <w:rPr>
@@ -755,6 +815,7 @@
           <w:sz w:val="36"/>
           <w:szCs w:val="36"/>
           <w:highlight w:val="cyan"/>
+          <w:u w:val="single"/>
           <w:shd w:val="clear" w:color="auto" w:fill="FFFFFF"/>
         </w:rPr>
         <w:t>membership</w:t>
@@ -767,6 +828,7 @@
           <w:sz w:val="36"/>
           <w:szCs w:val="36"/>
           <w:highlight w:val="cyan"/>
+          <w:u w:val="single"/>
           <w:shd w:val="clear" w:color="auto" w:fill="FFFFFF"/>
         </w:rPr>
         <w:t>@chelseafcinmelbourne.com</w:t>
@@ -787,8 +849,8 @@
           <w:rFonts w:ascii="Acme" w:hAnsi="Acme"/>
           <w:b w:val="0"/>
           <w:i/>
-          <w:sz w:val="28"/>
-          <w:szCs w:val="36"/>
+          <w:sz w:val="30"/>
+          <w:szCs w:val="40"/>
           <w:highlight w:val="cyan"/>
         </w:rPr>
         <w:t xml:space="preserve">Please put </w:t>
@@ -798,8 +860,8 @@
           <w:rFonts w:ascii="Acme" w:hAnsi="Acme"/>
           <w:b w:val="0"/>
           <w:i/>
-          <w:sz w:val="28"/>
-          <w:szCs w:val="36"/>
+          <w:sz w:val="30"/>
+          <w:szCs w:val="40"/>
           <w:highlight w:val="cyan"/>
           <w:u w:val="single"/>
         </w:rPr>
@@ -810,8 +872,8 @@
           <w:rFonts w:ascii="Acme" w:hAnsi="Acme"/>
           <w:b w:val="0"/>
           <w:i/>
-          <w:sz w:val="28"/>
-          <w:szCs w:val="36"/>
+          <w:sz w:val="30"/>
+          <w:szCs w:val="40"/>
           <w:highlight w:val="cyan"/>
           <w:u w:val="single"/>
         </w:rPr>
@@ -822,8 +884,8 @@
           <w:rFonts w:ascii="Acme" w:hAnsi="Acme"/>
           <w:b w:val="0"/>
           <w:i/>
-          <w:sz w:val="28"/>
-          <w:szCs w:val="36"/>
+          <w:sz w:val="30"/>
+          <w:szCs w:val="40"/>
           <w:highlight w:val="cyan"/>
           <w:u w:val="single"/>
         </w:rPr>
@@ -834,8 +896,8 @@
           <w:rFonts w:ascii="Acme" w:hAnsi="Acme"/>
           <w:b w:val="0"/>
           <w:i/>
-          <w:sz w:val="28"/>
-          <w:szCs w:val="36"/>
+          <w:sz w:val="30"/>
+          <w:szCs w:val="40"/>
           <w:highlight w:val="cyan"/>
           <w:u w:val="single"/>
         </w:rPr>
@@ -846,8 +908,8 @@
           <w:rFonts w:ascii="Acme" w:hAnsi="Acme"/>
           <w:b w:val="0"/>
           <w:i/>
-          <w:sz w:val="28"/>
-          <w:szCs w:val="36"/>
+          <w:sz w:val="30"/>
+          <w:szCs w:val="40"/>
           <w:highlight w:val="cyan"/>
           <w:u w:val="single"/>
         </w:rPr>
@@ -858,8 +920,8 @@
           <w:rFonts w:ascii="Acme" w:hAnsi="Acme"/>
           <w:b w:val="0"/>
           <w:i/>
-          <w:sz w:val="28"/>
-          <w:szCs w:val="36"/>
+          <w:sz w:val="30"/>
+          <w:szCs w:val="40"/>
           <w:highlight w:val="cyan"/>
           <w:u w:val="single"/>
         </w:rPr>
@@ -870,17 +932,17 @@
           <w:rFonts w:ascii="Acme" w:hAnsi="Acme"/>
           <w:b w:val="0"/>
           <w:i/>
-          <w:sz w:val="28"/>
-          <w:szCs w:val="36"/>
+          <w:sz w:val="30"/>
+          <w:szCs w:val="40"/>
           <w:highlight w:val="cyan"/>
         </w:rPr>
         <w:t xml:space="preserve"> in the subject heading when emailing everything back to us.</w:t>
       </w:r>
       <w:r>
         <w:rPr>
-          <w:color w:val="365F91" w:themeColor="accent1" w:themeShade="BF"/>
-          <w:sz w:val="24"/>
-          <w:szCs w:val="36"/>
+          <w:rFonts w:ascii="Acme" w:hAnsi="Acme"/>
+          <w:sz w:val="28"/>
+          <w:szCs w:val="32"/>
         </w:rPr>
         <w:br/>
       </w:r>
@@ -1341,7 +1403,27 @@
                 <w:color w:val="0070C0"/>
                 <w:sz w:val="18"/>
               </w:rPr>
-              <w:t>(if they want to be on our list too)</w:t>
+              <w:t>(if they want to be on our</w:t>
+            </w:r>
+            <w:r>
+              <w:rPr>
+                <w:rFonts w:ascii="Acme" w:hAnsi="Acme"/>
+                <w:b/>
+                <w:i/>
+                <w:color w:val="0070C0"/>
+                <w:sz w:val="18"/>
+              </w:rPr>
+              <w:t xml:space="preserve"> mailing</w:t>
+            </w:r>
+            <w:r>
+              <w:rPr>
+                <w:rFonts w:ascii="Acme" w:hAnsi="Acme"/>
+                <w:b/>
+                <w:i/>
+                <w:color w:val="0070C0"/>
+                <w:sz w:val="18"/>
+              </w:rPr>
+              <w:t xml:space="preserve"> list too)</w:t>
             </w:r>
           </w:p>
         </w:tc>
@@ -1380,7 +1462,7 @@
         <mc:AlternateContent>
           <mc:Choice Requires="wps">
             <w:drawing>
-              <wp:anchor distT="0" distB="0" distL="114300" distR="114300" simplePos="0" relativeHeight="251658752" behindDoc="0" locked="0" layoutInCell="1" allowOverlap="1">
+              <wp:anchor distT="0" distB="0" distL="114300" distR="114300" simplePos="0" relativeHeight="251658752" behindDoc="0" locked="0" layoutInCell="1" allowOverlap="1" wp14:anchorId="599C423B" wp14:editId="5AA5B9BC">
                 <wp:simplePos x="0" y="0"/>
                 <wp:positionH relativeFrom="column">
                   <wp:posOffset>-63795</wp:posOffset>
@@ -1484,11 +1566,11 @@
           </mc:Choice>
           <mc:Fallback>
             <w:pict>
-              <v:shapetype id="_x0000_t202" coordsize="21600,21600" o:spt="202" path="m,l,21600r21600,l21600,xe">
+              <v:shapetype w14:anchorId="599C423B" id="_x0000_t202" coordsize="21600,21600" o:spt="202" path="m,l,21600r21600,l21600,xe">
                 <v:stroke joinstyle="miter"/>
                 <v:path gradientshapeok="t" o:connecttype="rect"/>
               </v:shapetype>
-              <v:shape id="Text Box 2" o:spid="_x0000_s1026" type="#_x0000_t202" style="position:absolute;left:0;text-align:left;margin-left:-5pt;margin-top:1.15pt;width:263.7pt;height:20.85pt;z-index:251658752;visibility:visible;mso-wrap-style:square;mso-width-percent:0;mso-height-percent:0;mso-wrap-distance-left:9pt;mso-wrap-distance-top:0;mso-wrap-distance-right:9pt;mso-wrap-distance-bottom:0;mso-position-horizontal:absolute;mso-position-horizontal-relative:text;mso-position-vertical:absolute;mso-position-vertical-relative:text;mso-width-percent:0;mso-height-percent:0;mso-width-relative:margin;mso-height-relative:margin;v-text-anchor:top" o:gfxdata="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" fillcolor="white [3201]" stroked="f" strokeweight=".5pt">
+              <v:shape id="Text Box 2" o:spid="_x0000_s1026" type="#_x0000_t202" style="position:absolute;left:0;text-align:left;margin-left:-5pt;margin-top:1.15pt;width:263.7pt;height:20.85pt;z-index:251658752;visibility:visible;mso-wrap-style:square;mso-width-percent:0;mso-height-percent:0;mso-wrap-distance-left:9pt;mso-wrap-distance-top:0;mso-wrap-distance-right:9pt;mso-wrap-distance-bottom:0;mso-position-horizontal:absolute;mso-position-horizontal-relative:text;mso-position-vertical:absolute;mso-position-vertical-relative:text;mso-width-percent:0;mso-height-percent:0;mso-width-relative:margin;mso-height-relative:margin;v-text-anchor:top" o:gfxdata="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" fillcolor="white [3201]" stroked="f" strokeweight=".5pt">
                 <v:textbox>
                   <w:txbxContent>
                     <w:p>
@@ -1543,7 +1625,7 @@
         <mc:AlternateContent>
           <mc:Choice Requires="wps">
             <w:drawing>
-              <wp:anchor distT="0" distB="0" distL="114300" distR="114300" simplePos="0" relativeHeight="251659776" behindDoc="0" locked="0" layoutInCell="1" allowOverlap="1">
+              <wp:anchor distT="0" distB="0" distL="114300" distR="114300" simplePos="0" relativeHeight="251659776" behindDoc="0" locked="0" layoutInCell="1" allowOverlap="1" wp14:anchorId="22D33525" wp14:editId="1BAA89BC">
                 <wp:simplePos x="0" y="0"/>
                 <wp:positionH relativeFrom="column">
                   <wp:posOffset>4019107</wp:posOffset>
@@ -1627,7 +1709,7 @@
         <mc:AlternateContent>
           <mc:Choice Requires="wps">
             <w:drawing>
-              <wp:anchor distT="0" distB="0" distL="114300" distR="114300" simplePos="0" relativeHeight="251656704" behindDoc="0" locked="0" layoutInCell="1" allowOverlap="1">
+              <wp:anchor distT="0" distB="0" distL="114300" distR="114300" simplePos="0" relativeHeight="251656704" behindDoc="0" locked="0" layoutInCell="1" allowOverlap="1" wp14:anchorId="7872BB19" wp14:editId="6480AB0F">
                 <wp:simplePos x="0" y="0"/>
                 <wp:positionH relativeFrom="column">
                   <wp:posOffset>133350</wp:posOffset>
@@ -1699,7 +1781,7 @@
           </mc:Choice>
           <mc:Fallback>
             <w:pict>
-              <v:shape id="Text Box 6" o:spid="_x0000_s1027" type="#_x0000_t202" style="position:absolute;left:0;text-align:left;margin-left:10.5pt;margin-top:352.5pt;width:84pt;height:58.5pt;z-index:251656704;visibility:visible;mso-wrap-style:square;mso-width-percent:0;mso-height-percent:0;mso-wrap-distance-left:9pt;mso-wrap-distance-top:0;mso-wrap-distance-right:9pt;mso-wrap-distance-bottom:0;mso-position-horizontal:absolute;mso-position-horizontal-relative:text;mso-position-vertical:absolute;mso-position-vertical-relative:text;mso-width-percent:0;mso-height-percent:0;mso-width-relative:margin;mso-height-relative:margin;v-text-anchor:top" o:gfxdata="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" fillcolor="white [3201]" stroked="f" strokeweight=".5pt">
+              <v:shape w14:anchorId="7872BB19" id="Text Box 6" o:spid="_x0000_s1027" type="#_x0000_t202" style="position:absolute;left:0;text-align:left;margin-left:10.5pt;margin-top:352.5pt;width:84pt;height:58.5pt;z-index:251656704;visibility:visible;mso-wrap-style:square;mso-width-percent:0;mso-height-percent:0;mso-wrap-distance-left:9pt;mso-wrap-distance-top:0;mso-wrap-distance-right:9pt;mso-wrap-distance-bottom:0;mso-position-horizontal:absolute;mso-position-horizontal-relative:text;mso-position-vertical:absolute;mso-position-vertical-relative:text;mso-width-percent:0;mso-height-percent:0;mso-width-relative:margin;mso-height-relative:margin;v-text-anchor:top" o:gfxdata="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" fillcolor="white [3201]" stroked="f" strokeweight=".5pt">
                 <v:textbox>
                   <w:txbxContent>
                     <w:p/>
@@ -1722,7 +1804,7 @@
         <mc:AlternateContent>
           <mc:Choice Requires="wps">
             <w:drawing>
-              <wp:anchor distT="0" distB="0" distL="114300" distR="114300" simplePos="0" relativeHeight="251655680" behindDoc="0" locked="0" layoutInCell="1" allowOverlap="1">
+              <wp:anchor distT="0" distB="0" distL="114300" distR="114300" simplePos="0" relativeHeight="251655680" behindDoc="0" locked="0" layoutInCell="1" allowOverlap="1" wp14:anchorId="372F5DC1" wp14:editId="2F2C7FE5">
                 <wp:simplePos x="0" y="0"/>
                 <wp:positionH relativeFrom="column">
                   <wp:posOffset>85725</wp:posOffset>
@@ -1792,7 +1874,7 @@
           </mc:Choice>
           <mc:Fallback>
             <w:pict>
-              <v:shape id="Text Box 4" o:spid="_x0000_s1028" type="#_x0000_t202" style="position:absolute;left:0;text-align:left;margin-left:6.75pt;margin-top:354.75pt;width:518.25pt;height:59.25pt;z-index:251655680;visibility:visible;mso-wrap-style:square;mso-wrap-distance-left:9pt;mso-wrap-distance-top:0;mso-wrap-distance-right:9pt;mso-wrap-distance-bottom:0;mso-position-horizontal:absolute;mso-position-horizontal-relative:text;mso-position-vertical:absolute;mso-position-vertical-relative:text;v-text-anchor:top" o:gfxdata="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" fillcolor="white [3201]" stroked="f" strokeweight=".5pt">
+              <v:shape w14:anchorId="372F5DC1" id="Text Box 4" o:spid="_x0000_s1028" type="#_x0000_t202" style="position:absolute;left:0;text-align:left;margin-left:6.75pt;margin-top:354.75pt;width:518.25pt;height:59.25pt;z-index:251655680;visibility:visible;mso-wrap-style:square;mso-wrap-distance-left:9pt;mso-wrap-distance-top:0;mso-wrap-distance-right:9pt;mso-wrap-distance-bottom:0;mso-position-horizontal:absolute;mso-position-horizontal-relative:text;mso-position-vertical:absolute;mso-position-vertical-relative:text;v-text-anchor:top" o:gfxdata="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" fillcolor="white [3201]" stroked="f" strokeweight=".5pt">
                 <v:textbox>
                   <w:txbxContent>
                     <w:p>
@@ -2076,6 +2158,7 @@
           <w:sz w:val="24"/>
           <w:szCs w:val="28"/>
         </w:rPr>
+        <w:lastRenderedPageBreak/>
         <w:t>(</w:t>
       </w:r>
       <w:r>
@@ -2311,8 +2394,6 @@
         </w:rPr>
         <w:t xml:space="preserve"> </w:t>
       </w:r>
-      <w:bookmarkStart w:id="0" w:name="_GoBack"/>
-      <w:bookmarkEnd w:id="0"/>
       <w:r>
         <w:rPr>
           <w:rFonts w:ascii="Acme" w:hAnsi="Acme"/>
@@ -2381,7 +2462,6 @@
           <w:sz w:val="28"/>
           <w:szCs w:val="32"/>
         </w:rPr>
-        <w:lastRenderedPageBreak/>
         <w:t>For 2025</w:t>
       </w:r>
       <w:r>
@@ -2490,7 +2570,7 @@
 </file>
 
 <file path=word/numbering.xml><?xml version="1.0" encoding="utf-8"?>
-<w:numbering xmlns:wpc="http://schemas.microsoft.com/office/word/2010/wordprocessingCanvas" xmlns:mc="http://schemas.openxmlformats.org/markup-compatibility/2006" xmlns:o="urn:schemas-microsoft-com:office:office" xmlns:r="http://schemas.openxmlformats.org/officeDocument/2006/relationships" xmlns:m="http://schemas.openxmlformats.org/officeDocument/2006/math" xmlns:v="urn:schemas-microsoft-com:vml" xmlns:wp14="http://schemas.microsoft.com/office/word/2010/wordprocessingDrawing" xmlns:wp="http://schemas.openxmlformats.org/drawingml/2006/wordprocessingDrawing" xmlns:w10="urn:schemas-microsoft-com:office:word" xmlns:w="http://schemas.openxmlformats.org/wordprocessingml/2006/main" xmlns:w14="http://schemas.microsoft.com/office/word/2010/wordml" xmlns:w15="http://schemas.microsoft.com/office/word/2012/wordml" xmlns:wpg="http://schemas.microsoft.com/office/word/2010/wordprocessingGroup" xmlns:wpi="http://schemas.microsoft.com/office/word/2010/wordprocessingInk" xmlns:wne="http://schemas.microsoft.com/office/word/2006/wordml" xmlns:wps="http://schemas.microsoft.com/office/word/2010/wordprocessingShape" mc:Ignorable="w14 w15 wp14">
+<w:numbering xmlns:wpc="http://schemas.microsoft.com/office/word/2010/wordprocessingCanvas" xmlns:cx="http://schemas.microsoft.com/office/drawing/2014/chartex" xmlns:cx1="http://schemas.microsoft.com/office/drawing/2015/9/8/chartex" xmlns:cx2="http://schemas.microsoft.com/office/drawing/2015/10/21/chartex" xmlns:cx3="http://schemas.microsoft.com/office/drawing/2016/5/9/chartex" xmlns:cx4="http://schemas.microsoft.com/office/drawing/2016/5/10/chartex" xmlns:cx5="http://schemas.microsoft.com/office/drawing/2016/5/11/chartex" xmlns:cx6="http://schemas.microsoft.com/office/drawing/2016/5/12/chartex" xmlns:cx7="http://schemas.microsoft.com/office/drawing/2016/5/13/chartex" xmlns:cx8="http://schemas.microsoft.com/office/drawing/2016/5/14/chartex" xmlns:mc="http://schemas.openxmlformats.org/markup-compatibility/2006" xmlns:aink="http://schemas.microsoft.com/office/drawing/2016/ink" xmlns:am3d="http://schemas.microsoft.com/office/drawing/2017/model3d" xmlns:o="urn:schemas-microsoft-com:office:office" xmlns:oel="http://schemas.microsoft.com/office/2019/extlst" xmlns:r="http://schemas.openxmlformats.org/officeDocument/2006/relationships" xmlns:m="http://schemas.openxmlformats.org/officeDocument/2006/math" xmlns:v="urn:schemas-microsoft-com:vml" xmlns:wp14="http://schemas.microsoft.com/office/word/2010/wordprocessingDrawing" xmlns:wp="http://schemas.openxmlformats.org/drawingml/2006/wordprocessingDrawing" xmlns:w10="urn:schemas-microsoft-com:office:word" xmlns:w="http://schemas.openxmlformats.org/wordprocessingml/2006/main" xmlns:w14="http://schemas.microsoft.com/office/word/2010/wordml" xmlns:w15="http://schemas.microsoft.com/office/word/2012/wordml" xmlns:w16cex="http://schemas.microsoft.com/office/word/2018/wordml/cex" xmlns:w16cid="http://schemas.microsoft.com/office/word/2016/wordml/cid" xmlns:w16="http://schemas.microsoft.com/office/word/2018/wordml" xmlns:w16du="http://schemas.microsoft.com/office/word/2023/wordml/word16du" xmlns:w16sdtdh="http://schemas.microsoft.com/office/word/2020/wordml/sdtdatahash" xmlns:w16se="http://schemas.microsoft.com/office/word/2015/wordml/symex" xmlns:wpg="http://schemas.microsoft.com/office/word/2010/wordprocessingGroup" xmlns:wpi="http://schemas.microsoft.com/office/word/2010/wordprocessingInk" xmlns:wne="http://schemas.microsoft.com/office/word/2006/wordml" xmlns:wps="http://schemas.microsoft.com/office/word/2010/wordprocessingShape" mc:Ignorable="w14 w15 w16se w16cid w16 w16cex w16sdtdh w16du wp14">
   <w:abstractNum w:abstractNumId="0" w15:restartNumberingAfterBreak="0">
     <w:nsid w:val="22997D24"/>
     <w:multiLevelType w:val="hybridMultilevel"/>
@@ -2663,17 +2743,17 @@
       </w:pPr>
     </w:lvl>
   </w:abstractNum>
-  <w:num w:numId="1">
+  <w:num w:numId="1" w16cid:durableId="1435663458">
     <w:abstractNumId w:val="0"/>
   </w:num>
-  <w:num w:numId="2">
+  <w:num w:numId="2" w16cid:durableId="1276327198">
     <w:abstractNumId w:val="1"/>
   </w:num>
 </w:numbering>
 </file>
 
 <file path=word/styles.xml><?xml version="1.0" encoding="utf-8"?>
-<w:styles xmlns:mc="http://schemas.openxmlformats.org/markup-compatibility/2006" xmlns:r="http://schemas.openxmlformats.org/officeDocument/2006/relationships" xmlns:w="http://schemas.openxmlformats.org/wordprocessingml/2006/main" xmlns:w14="http://schemas.microsoft.com/office/word/2010/wordml" xmlns:w15="http://schemas.microsoft.com/office/word/2012/wordml" mc:Ignorable="w14 w15">
+<w:styles xmlns:mc="http://schemas.openxmlformats.org/markup-compatibility/2006" xmlns:r="http://schemas.openxmlformats.org/officeDocument/2006/relationships" xmlns:w="http://schemas.openxmlformats.org/wordprocessingml/2006/main" xmlns:w14="http://schemas.microsoft.com/office/word/2010/wordml" xmlns:w15="http://schemas.microsoft.com/office/word/2012/wordml" xmlns:w16cex="http://schemas.microsoft.com/office/word/2018/wordml/cex" xmlns:w16cid="http://schemas.microsoft.com/office/word/2016/wordml/cid" xmlns:w16="http://schemas.microsoft.com/office/word/2018/wordml" xmlns:w16du="http://schemas.microsoft.com/office/word/2023/wordml/word16du" xmlns:w16sdtdh="http://schemas.microsoft.com/office/word/2020/wordml/sdtdatahash" xmlns:w16se="http://schemas.microsoft.com/office/word/2015/wordml/symex" mc:Ignorable="w14 w15 w16se w16cid w16 w16cex w16sdtdh w16du">
   <w:docDefaults>
     <w:rPrDefault>
       <w:rPr>
@@ -2689,7 +2769,7 @@
       </w:pPr>
     </w:pPrDefault>
   </w:docDefaults>
-  <w:latentStyles w:defLockedState="0" w:defUIPriority="99" w:defSemiHidden="0" w:defUnhideWhenUsed="0" w:defQFormat="0" w:count="371">
+  <w:latentStyles w:defLockedState="0" w:defUIPriority="99" w:defSemiHidden="0" w:defUnhideWhenUsed="0" w:defQFormat="0" w:count="376">
     <w:lsdException w:name="Normal" w:uiPriority="0" w:qFormat="1"/>
     <w:lsdException w:name="heading 1" w:uiPriority="9" w:qFormat="1"/>
     <w:lsdException w:name="heading 2" w:semiHidden="1" w:uiPriority="9" w:unhideWhenUsed="1" w:qFormat="1"/>
@@ -3061,6 +3141,11 @@
     <w:lsdException w:name="List Table 5 Dark Accent 6" w:uiPriority="50"/>
     <w:lsdException w:name="List Table 6 Colorful Accent 6" w:uiPriority="51"/>
     <w:lsdException w:name="List Table 7 Colorful Accent 6" w:uiPriority="52"/>
+    <w:lsdException w:name="Mention" w:semiHidden="1" w:unhideWhenUsed="1"/>
+    <w:lsdException w:name="Smart Hyperlink" w:semiHidden="1" w:unhideWhenUsed="1"/>
+    <w:lsdException w:name="Hashtag" w:semiHidden="1" w:unhideWhenUsed="1"/>
+    <w:lsdException w:name="Unresolved Mention" w:semiHidden="1" w:unhideWhenUsed="1"/>
+    <w:lsdException w:name="Smart Link" w:semiHidden="1" w:unhideWhenUsed="1"/>
   </w:latentStyles>
   <w:style w:type="paragraph" w:default="1" w:styleId="Normal">
     <w:name w:val="Normal"/>

</xml_diff>